<commit_message>
my first commit 2
</commit_message>
<xml_diff>
--- a/prologo.docx
+++ b/prologo.docx
@@ -115,98 +115,121 @@
         </w:rPr>
         <w:t xml:space="preserve">Como isso funcionara?: a metodologia não esta bem clara, mas a questão vem do começo. O começo poderia ser a criação de um perfil em que a pessoa colocaria tudo o que ela gosta. A exemplo de hobbies , musicas, perfis etc. A lembrar do finado orkut em que pessoas se cadastravam em comunidades para colocar o que gostavam. </w:t>
       </w:r>
+    </w:p>
+    <w:p>
+      <w:pPr>
+        <w:rPr>
+          <w:lang w:val="pt-BR"/>
+        </w:rPr>
+      </w:pPr>
+    </w:p>
+    <w:p>
+      <w:pPr>
+        <w:rPr>
+          <w:rFonts w:hint="default"/>
+          <w:lang w:val="pt-BR"/>
+        </w:rPr>
+      </w:pPr>
+      <w:r>
+        <w:rPr>
+          <w:lang w:val="pt-BR"/>
+        </w:rPr>
+        <w:t xml:space="preserve">Logo, cada pessoa ingressara no chamado: </w:t>
+      </w:r>
+      <w:r>
+        <w:rPr>
+          <w:rFonts w:hint="default"/>
+          <w:lang w:val="pt-BR"/>
+        </w:rPr>
+        <w:t xml:space="preserve">‘pontos de interesse’ que são como se fosse as comunidades do orkut, mas aqui tem o propósito de definir os pontos de interesse de uma pessoa. </w:t>
+      </w:r>
+    </w:p>
+    <w:p>
+      <w:pPr>
+        <w:rPr>
+          <w:rFonts w:hint="default"/>
+          <w:lang w:val="pt-BR"/>
+        </w:rPr>
+      </w:pPr>
+    </w:p>
+    <w:p>
+      <w:pPr>
+        <w:rPr>
+          <w:rFonts w:hint="default"/>
+          <w:lang w:val="pt-BR"/>
+        </w:rPr>
+      </w:pPr>
+      <w:r>
+        <w:rPr>
+          <w:rFonts w:hint="default"/>
+          <w:lang w:val="pt-BR"/>
+        </w:rPr>
+        <w:t xml:space="preserve">Feito isso, os pontos de interesse começarão em cada pessoa com zero pontos. Ou seja, se vc entrou em uma comunidade chamada. Jogadores de xadrez (top) , você começará com 0 pontos, a partir do momento em que voce conversa nas comunidades. Vc vai ganhando pontos. Estes pontos podem ser tambem fazendo outras iterações nas comunidades a decidir. </w:t>
+      </w:r>
+    </w:p>
+    <w:p>
+      <w:pPr>
+        <w:rPr>
+          <w:rFonts w:hint="default"/>
+          <w:lang w:val="pt-BR"/>
+        </w:rPr>
+      </w:pPr>
+      <w:r>
+        <w:rPr>
+          <w:rFonts w:hint="default"/>
+          <w:lang w:val="pt-BR"/>
+        </w:rPr>
+        <w:t xml:space="preserve">Com isso vc pode ingressar nas chamadas ‘Salas de iteração online’ que são onde pessoas se reúnem para conversar. Depois de um tempo, as pessoas que continuam conversando na sala ganham pontos e as que não conversam vão saindo da sala, ate ficar no ultimo dia em que as que ficaram viram amigos. </w:t>
+      </w:r>
+    </w:p>
+    <w:p>
+      <w:pPr>
+        <w:rPr>
+          <w:rFonts w:hint="default"/>
+          <w:lang w:val="pt-BR"/>
+        </w:rPr>
+      </w:pPr>
+    </w:p>
+    <w:p>
+      <w:pPr>
+        <w:rPr>
+          <w:rFonts w:hint="default"/>
+          <w:lang w:val="pt-BR"/>
+        </w:rPr>
+      </w:pPr>
+      <w:r>
+        <w:rPr>
+          <w:rFonts w:hint="default"/>
+          <w:lang w:val="pt-BR"/>
+        </w:rPr>
+        <w:t xml:space="preserve">Uma outra espécie de sala faz com que pessoas conversem em uma sala sobre um determinado tempo e se cria as outras reuniões. Depois de tantas reuniões se cria um encontro real. As pessoas que se encontram na realidade viram amigas. </w:t>
+      </w:r>
+    </w:p>
+    <w:p>
+      <w:pPr>
+        <w:rPr>
+          <w:rFonts w:hint="default"/>
+          <w:lang w:val="pt-BR"/>
+        </w:rPr>
+      </w:pPr>
+    </w:p>
+    <w:p>
+      <w:pPr>
+        <w:rPr>
+          <w:rFonts w:hint="default"/>
+          <w:lang w:val="pt-BR"/>
+        </w:rPr>
+      </w:pPr>
+    </w:p>
+    <w:p>
+      <w:pPr>
+        <w:rPr>
+          <w:rFonts w:hint="default"/>
+          <w:lang w:val="pt-BR"/>
+        </w:rPr>
+      </w:pPr>
       <w:bookmarkStart w:id="0" w:name="_GoBack"/>
       <w:bookmarkEnd w:id="0"/>
-    </w:p>
-    <w:p>
-      <w:pPr>
-        <w:rPr>
-          <w:lang w:val="pt-BR"/>
-        </w:rPr>
-      </w:pPr>
-    </w:p>
-    <w:p>
-      <w:pPr>
-        <w:rPr>
-          <w:rFonts w:hint="default"/>
-          <w:lang w:val="pt-BR"/>
-        </w:rPr>
-      </w:pPr>
-      <w:r>
-        <w:rPr>
-          <w:lang w:val="pt-BR"/>
-        </w:rPr>
-        <w:t xml:space="preserve">Logo, cada pessoa ingressara no chamado: </w:t>
-      </w:r>
-      <w:r>
-        <w:rPr>
-          <w:rFonts w:hint="default"/>
-          <w:lang w:val="pt-BR"/>
-        </w:rPr>
-        <w:t xml:space="preserve">‘pontos de interesse’ que são como se fosse as comunidades do orkut, mas aqui tem o propósito de definir os pontos de interesse de uma pessoa. </w:t>
-      </w:r>
-    </w:p>
-    <w:p>
-      <w:pPr>
-        <w:rPr>
-          <w:rFonts w:hint="default"/>
-          <w:lang w:val="pt-BR"/>
-        </w:rPr>
-      </w:pPr>
-    </w:p>
-    <w:p>
-      <w:pPr>
-        <w:rPr>
-          <w:rFonts w:hint="default"/>
-          <w:lang w:val="pt-BR"/>
-        </w:rPr>
-      </w:pPr>
-      <w:r>
-        <w:rPr>
-          <w:rFonts w:hint="default"/>
-          <w:lang w:val="pt-BR"/>
-        </w:rPr>
-        <w:t xml:space="preserve">Feito isso, os pontos de interesse começarão em cada pessoa com zero pontos. Ou seja, se vc entrou em uma comunidade chamada. Jogadores de xadrez (top) , você começará com 0 pontos, a partir do momento em que voce conversa nas comunidades. Vc vai ganhando pontos. Estes pontos podem ser tambem fazendo outras iterações nas comunidades a decidir. </w:t>
-      </w:r>
-    </w:p>
-    <w:p>
-      <w:pPr>
-        <w:rPr>
-          <w:rFonts w:hint="default"/>
-          <w:lang w:val="pt-BR"/>
-        </w:rPr>
-      </w:pPr>
-      <w:r>
-        <w:rPr>
-          <w:rFonts w:hint="default"/>
-          <w:lang w:val="pt-BR"/>
-        </w:rPr>
-        <w:t xml:space="preserve">Com isso vc pode ingressar nas chamadas ‘Salas de iteração online’ que são onde pessoas se reunem para conversar </w:t>
-      </w:r>
-    </w:p>
-    <w:p>
-      <w:pPr>
-        <w:rPr>
-          <w:rFonts w:hint="default"/>
-          <w:lang w:val="pt-BR"/>
-        </w:rPr>
-      </w:pPr>
-    </w:p>
-    <w:p>
-      <w:pPr>
-        <w:rPr>
-          <w:rFonts w:hint="default"/>
-          <w:lang w:val="pt-BR"/>
-        </w:rPr>
-      </w:pPr>
-    </w:p>
-    <w:p>
-      <w:pPr>
-        <w:rPr>
-          <w:rFonts w:hint="default"/>
-          <w:lang w:val="pt-BR"/>
-        </w:rPr>
-      </w:pPr>
     </w:p>
     <w:sectPr>
       <w:pgSz w:w="11906" w:h="16838"/>

</xml_diff>